<commit_message>
Thay đổi mũi tên trỏ từ MãLH (MẶT_HÀNG) tới MãLH(LOại_HÀNG) Editor: JML
</commit_message>
<xml_diff>
--- a/Cơ sở dữ liệu nâng cao/BT_Chap03/CHUYỂN ER SANG MHDLQH.docx
+++ b/Cơ sở dữ liệu nâng cao/BT_Chap03/CHUYỂN ER SANG MHDLQH.docx
@@ -726,21 +726,7 @@
           <w:b/>
         </w:rPr>
         <w:lastRenderedPageBreak/>
-        <w:t>II</w:t>
-      </w:r>
-      <w:proofErr w:type="gramStart"/>
-      <w:r>
-        <w:rPr>
-          <w:b/>
-        </w:rPr>
-        <w:t>.  Bảng</w:t>
-      </w:r>
-      <w:proofErr w:type="gramEnd"/>
-      <w:r>
-        <w:rPr>
-          <w:b/>
-        </w:rPr>
-        <w:t xml:space="preserve"> phân công công việc</w:t>
+        <w:t>II.  Bảng phân công công việc</w:t>
       </w:r>
     </w:p>
     <w:tbl>
@@ -1321,21 +1307,12 @@
           <w:sz w:val="32"/>
         </w:rPr>
       </w:pPr>
-      <w:proofErr w:type="gramStart"/>
       <w:r>
         <w:rPr>
           <w:b/>
           <w:sz w:val="32"/>
         </w:rPr>
-        <w:t>Sơ</w:t>
-      </w:r>
-      <w:proofErr w:type="gramEnd"/>
-      <w:r>
-        <w:rPr>
-          <w:b/>
-          <w:sz w:val="32"/>
-        </w:rPr>
-        <w:t xml:space="preserve"> đồ ER</w:t>
+        <w:t>Sơ đồ ER</w:t>
       </w:r>
       <w:r>
         <w:rPr>
@@ -1384,7 +1361,7 @@
           <v:shape id="_x0000_i1025" type="#_x0000_t75" style="width:468pt;height:329.25pt" o:ole="">
             <v:imagedata r:id="rId11" o:title=""/>
           </v:shape>
-          <o:OLEObject Type="Embed" ProgID="Visio.Drawing.11" ShapeID="_x0000_i1025" DrawAspect="Content" ObjectID="_1379054237" r:id="rId12"/>
+          <o:OLEObject Type="Embed" ProgID="Visio.Drawing.11" ShapeID="_x0000_i1025" DrawAspect="Content" ObjectID="_1379093141" r:id="rId12"/>
         </w:object>
       </w:r>
     </w:p>
@@ -2568,7 +2545,7 @@
           <v:shape id="_x0000_i1026" type="#_x0000_t75" style="width:467.25pt;height:336.75pt" o:ole="">
             <v:imagedata r:id="rId13" o:title=""/>
           </v:shape>
-          <o:OLEObject Type="Embed" ProgID="Visio.Drawing.11" ShapeID="_x0000_i1026" DrawAspect="Content" ObjectID="_1379054238" r:id="rId14"/>
+          <o:OLEObject Type="Embed" ProgID="Visio.Drawing.11" ShapeID="_x0000_i1026" DrawAspect="Content" ObjectID="_1379093142" r:id="rId14"/>
         </w:object>
       </w:r>
     </w:p>
@@ -3055,7 +3032,7 @@
                 <w:szCs w:val="24"/>
               </w:rPr>
               <w:pict>
-                <v:shape id="_x0000_s1073" style="position:absolute;margin-left:35.45pt;margin-top:10.8pt;width:138.9pt;height:147.75pt;z-index:251677696;mso-position-horizontal-relative:text;mso-position-vertical-relative:text" coordsize="2778,2955" path="m,c542,181,1085,363,1515,630v430,267,867,588,1065,975c2778,1992,2739,2473,2700,2955e" filled="f">
+                <v:shape id="_x0000_s1073" style="position:absolute;margin-left:14.45pt;margin-top:10.8pt;width:219pt;height:147.75pt;z-index:251677696;mso-position-horizontal-relative:text;mso-position-vertical-relative:text" coordsize="2778,2955" path="m,c542,181,1085,363,1515,630v430,267,867,588,1065,975c2778,1992,2739,2473,2700,2955e" filled="f">
                   <v:stroke endarrow="open" endarrowwidth="wide" endarrowlength="long"/>
                   <v:path arrowok="t"/>
                 </v:shape>
@@ -4737,14 +4714,14 @@
 
 <file path=word/endnotes.xml><?xml version="1.0" encoding="utf-8"?>
 <w:endnotes xmlns:ve="http://schemas.openxmlformats.org/markup-compatibility/2006" xmlns:o="urn:schemas-microsoft-com:office:office" xmlns:r="http://schemas.openxmlformats.org/officeDocument/2006/relationships" xmlns:m="http://schemas.openxmlformats.org/officeDocument/2006/math" xmlns:v="urn:schemas-microsoft-com:vml" xmlns:wp="http://schemas.openxmlformats.org/drawingml/2006/wordprocessingDrawing" xmlns:w10="urn:schemas-microsoft-com:office:word" xmlns:w="http://schemas.openxmlformats.org/wordprocessingml/2006/main" xmlns:wne="http://schemas.microsoft.com/office/word/2006/wordml">
-  <w:endnote w:type="separator" w:id="-1">
+  <w:endnote w:type="separator" w:id="0">
     <w:p>
       <w:r>
         <w:separator/>
       </w:r>
     </w:p>
   </w:endnote>
-  <w:endnote w:type="continuationSeparator" w:id="0">
+  <w:endnote w:type="continuationSeparator" w:id="1">
     <w:p>
       <w:r>
         <w:continuationSeparator/>
@@ -4756,14 +4733,14 @@
 
 <file path=word/footnotes.xml><?xml version="1.0" encoding="utf-8"?>
 <w:footnotes xmlns:ve="http://schemas.openxmlformats.org/markup-compatibility/2006" xmlns:o="urn:schemas-microsoft-com:office:office" xmlns:r="http://schemas.openxmlformats.org/officeDocument/2006/relationships" xmlns:m="http://schemas.openxmlformats.org/officeDocument/2006/math" xmlns:v="urn:schemas-microsoft-com:vml" xmlns:wp="http://schemas.openxmlformats.org/drawingml/2006/wordprocessingDrawing" xmlns:w10="urn:schemas-microsoft-com:office:word" xmlns:w="http://schemas.openxmlformats.org/wordprocessingml/2006/main" xmlns:wne="http://schemas.microsoft.com/office/word/2006/wordml">
-  <w:footnote w:type="separator" w:id="-1">
+  <w:footnote w:type="separator" w:id="0">
     <w:p>
       <w:r>
         <w:separator/>
       </w:r>
     </w:p>
   </w:footnote>
-  <w:footnote w:type="continuationSeparator" w:id="0">
+  <w:footnote w:type="continuationSeparator" w:id="1">
     <w:p>
       <w:r>
         <w:continuationSeparator/>

</xml_diff>